<commit_message>
Up Resume and CoverLetter
</commit_message>
<xml_diff>
--- a/Ivan-Resume/Cover Letter - Ivan Oliveira.docx
+++ b/Ivan-Resume/Cover Letter - Ivan Oliveira.docx
@@ -32,21 +32,41 @@
           <w:szCs w:val="24"/>
           <w:lang w:val="en-US"/>
         </w:rPr>
-        <w:t>ntrosys</w:t>
-      </w:r>
-    </w:p>
-    <w:p>
-      <w:pPr>
-        <w:spacing w:after="0" w:line="240" w:lineRule="auto"/>
-        <w:jc w:val="both"/>
-        <w:rPr>
-          <w:rFonts w:ascii="Tahoma" w:hAnsi="Tahoma" w:cs="Tahoma"/>
-          <w:color w:val="404040" w:themeColor="text1" w:themeTint="BF"/>
-          <w:sz w:val="24"/>
-          <w:szCs w:val="24"/>
-          <w:lang w:val="en-US"/>
-        </w:rPr>
-      </w:pPr>
+        <w:t>ntosys</w:t>
+      </w:r>
+      <w:r>
+        <w:rPr>
+          <w:rFonts w:ascii="Tahoma" w:hAnsi="Tahoma" w:cs="Tahoma"/>
+          <w:color w:val="404040" w:themeColor="text1" w:themeTint="BF"/>
+          <w:sz w:val="32"/>
+          <w:szCs w:val="24"/>
+          <w:lang w:val="en-US"/>
+        </w:rPr>
+        <w:t xml:space="preserve"> S.A.</w:t>
+      </w:r>
+    </w:p>
+    <w:p>
+      <w:pPr>
+        <w:spacing w:after="0" w:line="240" w:lineRule="auto"/>
+        <w:jc w:val="both"/>
+        <w:rPr>
+          <w:rFonts w:ascii="Tahoma" w:hAnsi="Tahoma" w:cs="Tahoma"/>
+          <w:color w:val="404040" w:themeColor="text1" w:themeTint="BF"/>
+          <w:sz w:val="24"/>
+          <w:szCs w:val="24"/>
+          <w:lang w:val="en-US"/>
+        </w:rPr>
+      </w:pPr>
+      <w:r>
+        <w:rPr>
+          <w:rFonts w:ascii="Tahoma" w:hAnsi="Tahoma" w:cs="Tahoma"/>
+          <w:color w:val="404040" w:themeColor="text1" w:themeTint="BF"/>
+          <w:sz w:val="24"/>
+          <w:szCs w:val="24"/>
+          <w:lang w:val="en-US"/>
+        </w:rPr>
+        <w:t xml:space="preserve"> </w:t>
+      </w:r>
     </w:p>
     <w:p>
       <w:pPr>

</xml_diff>